<commit_message>
geen idee wat ik moet doen
</commit_message>
<xml_diff>
--- a/assignment2.docx
+++ b/assignment2.docx
@@ -2,115 +2,1685 @@
 <file path=word/document.xml><?xml version="1.0" encoding="utf-8"?>
 <w:document xmlns:wpc="http://schemas.microsoft.com/office/word/2010/wordprocessingCanvas" xmlns:cx="http://schemas.microsoft.com/office/drawing/2014/chartex" xmlns:cx1="http://schemas.microsoft.com/office/drawing/2015/9/8/chartex" xmlns:cx2="http://schemas.microsoft.com/office/drawing/2015/10/21/chartex" xmlns:cx3="http://schemas.microsoft.com/office/drawing/2016/5/9/chartex" xmlns:cx4="http://schemas.microsoft.com/office/drawing/2016/5/10/chartex" xmlns:cx5="http://schemas.microsoft.com/office/drawing/2016/5/11/chartex" xmlns:cx6="http://schemas.microsoft.com/office/drawing/2016/5/12/chartex" xmlns:cx7="http://schemas.microsoft.com/office/drawing/2016/5/13/chartex" xmlns:cx8="http://schemas.microsoft.com/office/drawing/2016/5/14/chartex" xmlns:mc="http://schemas.openxmlformats.org/markup-compatibility/2006" xmlns:aink="http://schemas.microsoft.com/office/drawing/2016/ink" xmlns:am3d="http://schemas.microsoft.com/office/drawing/2017/model3d" xmlns:o="urn:schemas-microsoft-com:office:office" xmlns:r="http://schemas.openxmlformats.org/officeDocument/2006/relationships" xmlns:m="http://schemas.openxmlformats.org/officeDocument/2006/math" xmlns:v="urn:schemas-microsoft-com:vml" xmlns:wp14="http://schemas.microsoft.com/office/word/2010/wordprocessingDrawing" xmlns:wp="http://schemas.openxmlformats.org/drawingml/2006/wordprocessingDrawing" xmlns:w10="urn:schemas-microsoft-com:office:word" xmlns:w="http://schemas.openxmlformats.org/wordprocessingml/2006/main" xmlns:w14="http://schemas.microsoft.com/office/word/2010/wordml" xmlns:w15="http://schemas.microsoft.com/office/word/2012/wordml" xmlns:w16cid="http://schemas.microsoft.com/office/word/2016/wordml/cid" xmlns:w16se="http://schemas.microsoft.com/office/word/2015/wordml/symex" xmlns:wpg="http://schemas.microsoft.com/office/word/2010/wordprocessingGroup" xmlns:wpi="http://schemas.microsoft.com/office/word/2010/wordprocessingInk" xmlns:wne="http://schemas.microsoft.com/office/word/2006/wordml" xmlns:wps="http://schemas.microsoft.com/office/word/2010/wordprocessingShape" mc:Ignorable="w14 w15 w16se w16cid wp14">
   <w:body>
-    <w:p>
+    <w:sdt>
+      <w:sdtPr>
+        <w:id w:val="1045178707"/>
+        <w:docPartObj>
+          <w:docPartGallery w:val="Cover Pages"/>
+          <w:docPartUnique/>
+        </w:docPartObj>
+      </w:sdtPr>
+      <w:sdtEndPr>
+        <w:rPr>
+          <w:lang w:val="en-US"/>
+        </w:rPr>
+      </w:sdtEndPr>
+      <w:sdtContent>
+        <w:p/>
+        <w:p>
+          <w:pPr>
+            <w:rPr>
+              <w:lang w:val="en-US"/>
+            </w:rPr>
+          </w:pPr>
+          <w:r>
+            <w:rPr>
+              <w:noProof/>
+            </w:rPr>
+            <mc:AlternateContent>
+              <mc:Choice Requires="wps">
+                <w:drawing>
+                  <wp:anchor distT="0" distB="0" distL="182880" distR="182880" simplePos="0" relativeHeight="251660288" behindDoc="0" locked="0" layoutInCell="1" allowOverlap="1">
+                    <wp:simplePos x="0" y="0"/>
+                    <mc:AlternateContent>
+                      <mc:Choice Requires="wp14">
+                        <wp:positionH relativeFrom="margin">
+                          <wp14:pctPosHOffset>7700</wp14:pctPosHOffset>
+                        </wp:positionH>
+                      </mc:Choice>
+                      <mc:Fallback>
+                        <wp:positionH relativeFrom="page">
+                          <wp:posOffset>1343025</wp:posOffset>
+                        </wp:positionH>
+                      </mc:Fallback>
+                    </mc:AlternateContent>
+                    <mc:AlternateContent>
+                      <mc:Choice Requires="wp14">
+                        <wp:positionV relativeFrom="page">
+                          <wp14:pctPosVOffset>54000</wp14:pctPosVOffset>
+                        </wp:positionV>
+                      </mc:Choice>
+                      <mc:Fallback>
+                        <wp:positionV relativeFrom="page">
+                          <wp:posOffset>5773420</wp:posOffset>
+                        </wp:positionV>
+                      </mc:Fallback>
+                    </mc:AlternateContent>
+                    <wp:extent cx="4686300" cy="6720840"/>
+                    <wp:effectExtent l="0" t="0" r="10160" b="3810"/>
+                    <wp:wrapSquare wrapText="bothSides"/>
+                    <wp:docPr id="131" name="Tekstvak 131"/>
+                    <wp:cNvGraphicFramePr/>
+                    <a:graphic xmlns:a="http://schemas.openxmlformats.org/drawingml/2006/main">
+                      <a:graphicData uri="http://schemas.microsoft.com/office/word/2010/wordprocessingShape">
+                        <wps:wsp>
+                          <wps:cNvSpPr txBox="1"/>
+                          <wps:spPr>
+                            <a:xfrm>
+                              <a:off x="0" y="0"/>
+                              <a:ext cx="4686300" cy="6720840"/>
+                            </a:xfrm>
+                            <a:prstGeom prst="rect">
+                              <a:avLst/>
+                            </a:prstGeom>
+                            <a:noFill/>
+                            <a:ln w="6350">
+                              <a:noFill/>
+                            </a:ln>
+                            <a:effectLst/>
+                          </wps:spPr>
+                          <wps:style>
+                            <a:lnRef idx="0">
+                              <a:schemeClr val="accent1"/>
+                            </a:lnRef>
+                            <a:fillRef idx="0">
+                              <a:schemeClr val="accent1"/>
+                            </a:fillRef>
+                            <a:effectRef idx="0">
+                              <a:schemeClr val="accent1"/>
+                            </a:effectRef>
+                            <a:fontRef idx="minor">
+                              <a:schemeClr val="dk1"/>
+                            </a:fontRef>
+                          </wps:style>
+                          <wps:txbx>
+                            <w:txbxContent>
+                              <w:p>
+                                <w:pPr>
+                                  <w:pStyle w:val="Geenafstand"/>
+                                  <w:spacing w:before="40" w:after="560" w:line="216" w:lineRule="auto"/>
+                                  <w:rPr>
+                                    <w:color w:val="4472C4" w:themeColor="accent1"/>
+                                    <w:sz w:val="72"/>
+                                    <w:szCs w:val="72"/>
+                                  </w:rPr>
+                                </w:pPr>
+                                <w:sdt>
+                                  <w:sdtPr>
+                                    <w:rPr>
+                                      <w:color w:val="4472C4" w:themeColor="accent1"/>
+                                      <w:sz w:val="72"/>
+                                      <w:szCs w:val="72"/>
+                                    </w:rPr>
+                                    <w:alias w:val="Titel"/>
+                                    <w:tag w:val=""/>
+                                    <w:id w:val="151731938"/>
+                                    <w:dataBinding w:prefixMappings="xmlns:ns0='http://purl.org/dc/elements/1.1/' xmlns:ns1='http://schemas.openxmlformats.org/package/2006/metadata/core-properties' " w:xpath="/ns1:coreProperties[1]/ns0:title[1]" w:storeItemID="{6C3C8BC8-F283-45AE-878A-BAB7291924A1}"/>
+                                    <w:text/>
+                                  </w:sdtPr>
+                                  <w:sdtContent>
+                                    <w:r>
+                                      <w:rPr>
+                                        <w:color w:val="4472C4" w:themeColor="accent1"/>
+                                        <w:sz w:val="72"/>
+                                        <w:szCs w:val="72"/>
+                                      </w:rPr>
+                                      <w:t>Assignment2</w:t>
+                                    </w:r>
+                                  </w:sdtContent>
+                                </w:sdt>
+                              </w:p>
+                              <w:sdt>
+                                <w:sdtPr>
+                                  <w:rPr>
+                                    <w:caps/>
+                                    <w:color w:val="1F4E79" w:themeColor="accent5" w:themeShade="80"/>
+                                    <w:sz w:val="28"/>
+                                    <w:szCs w:val="28"/>
+                                  </w:rPr>
+                                  <w:alias w:val="Ondertitel"/>
+                                  <w:tag w:val=""/>
+                                  <w:id w:val="-2090151685"/>
+                                  <w:showingPlcHdr/>
+                                  <w:dataBinding w:prefixMappings="xmlns:ns0='http://purl.org/dc/elements/1.1/' xmlns:ns1='http://schemas.openxmlformats.org/package/2006/metadata/core-properties' " w:xpath="/ns1:coreProperties[1]/ns0:subject[1]" w:storeItemID="{6C3C8BC8-F283-45AE-878A-BAB7291924A1}"/>
+                                  <w:text/>
+                                </w:sdtPr>
+                                <w:sdtContent>
+                                  <w:p>
+                                    <w:pPr>
+                                      <w:pStyle w:val="Geenafstand"/>
+                                      <w:spacing w:before="40" w:after="40"/>
+                                      <w:rPr>
+                                        <w:caps/>
+                                        <w:color w:val="1F4E79" w:themeColor="accent5" w:themeShade="80"/>
+                                        <w:sz w:val="28"/>
+                                        <w:szCs w:val="28"/>
+                                      </w:rPr>
+                                    </w:pPr>
+                                    <w:r>
+                                      <w:rPr>
+                                        <w:caps/>
+                                        <w:color w:val="1F4E79" w:themeColor="accent5" w:themeShade="80"/>
+                                        <w:sz w:val="28"/>
+                                        <w:szCs w:val="28"/>
+                                        <w:lang w:val="nl-NL"/>
+                                      </w:rPr>
+                                      <w:t>[Ondertitel van document]</w:t>
+                                    </w:r>
+                                  </w:p>
+                                </w:sdtContent>
+                              </w:sdt>
+                              <w:sdt>
+                                <w:sdtPr>
+                                  <w:rPr>
+                                    <w:caps/>
+                                    <w:color w:val="5B9BD5" w:themeColor="accent5"/>
+                                    <w:sz w:val="24"/>
+                                    <w:szCs w:val="24"/>
+                                  </w:rPr>
+                                  <w:alias w:val="Auteur"/>
+                                  <w:tag w:val=""/>
+                                  <w:id w:val="-1536112409"/>
+                                  <w:dataBinding w:prefixMappings="xmlns:ns0='http://purl.org/dc/elements/1.1/' xmlns:ns1='http://schemas.openxmlformats.org/package/2006/metadata/core-properties' " w:xpath="/ns1:coreProperties[1]/ns0:creator[1]" w:storeItemID="{6C3C8BC8-F283-45AE-878A-BAB7291924A1}"/>
+                                  <w:text/>
+                                </w:sdtPr>
+                                <w:sdtContent>
+                                  <w:p>
+                                    <w:pPr>
+                                      <w:pStyle w:val="Geenafstand"/>
+                                      <w:spacing w:before="80" w:after="40"/>
+                                      <w:rPr>
+                                        <w:caps/>
+                                        <w:color w:val="5B9BD5" w:themeColor="accent5"/>
+                                        <w:sz w:val="24"/>
+                                        <w:szCs w:val="24"/>
+                                      </w:rPr>
+                                    </w:pPr>
+                                    <w:r>
+                                      <w:rPr>
+                                        <w:caps/>
+                                        <w:color w:val="5B9BD5" w:themeColor="accent5"/>
+                                        <w:sz w:val="24"/>
+                                        <w:szCs w:val="24"/>
+                                      </w:rPr>
+                                      <w:t>Meneer Doos</w:t>
+                                    </w:r>
+                                  </w:p>
+                                </w:sdtContent>
+                              </w:sdt>
+                            </w:txbxContent>
+                          </wps:txbx>
+                          <wps:bodyPr rot="0" spcFirstLastPara="0" vertOverflow="overflow" horzOverflow="overflow" vert="horz" wrap="square" lIns="0" tIns="0" rIns="0" bIns="0" numCol="1" spcCol="0" rtlCol="0" fromWordArt="0" anchor="t" anchorCtr="0" forceAA="0" compatLnSpc="1">
+                            <a:prstTxWarp prst="textNoShape">
+                              <a:avLst/>
+                            </a:prstTxWarp>
+                            <a:spAutoFit/>
+                          </wps:bodyPr>
+                        </wps:wsp>
+                      </a:graphicData>
+                    </a:graphic>
+                    <wp14:sizeRelH relativeFrom="margin">
+                      <wp14:pctWidth>79000</wp14:pctWidth>
+                    </wp14:sizeRelH>
+                    <wp14:sizeRelV relativeFrom="page">
+                      <wp14:pctHeight>35000</wp14:pctHeight>
+                    </wp14:sizeRelV>
+                  </wp:anchor>
+                </w:drawing>
+              </mc:Choice>
+              <mc:Fallback>
+                <w:pict>
+                  <v:shapetype id="_x0000_t202" coordsize="21600,21600" o:spt="202" path="m,l,21600r21600,l21600,xe">
+                    <v:stroke joinstyle="miter"/>
+                    <v:path gradientshapeok="t" o:connecttype="rect"/>
+                  </v:shapetype>
+                  <v:shape id="Tekstvak 131" o:spid="_x0000_s1026" type="#_x0000_t202" style="position:absolute;margin-left:0;margin-top:0;width:369pt;height:529.2pt;z-index:251660288;visibility:visible;mso-wrap-style:square;mso-width-percent:790;mso-height-percent:350;mso-left-percent:77;mso-top-percent:540;mso-wrap-distance-left:14.4pt;mso-wrap-distance-top:0;mso-wrap-distance-right:14.4pt;mso-wrap-distance-bottom:0;mso-position-horizontal-relative:margin;mso-position-vertical-relative:page;mso-width-percent:790;mso-height-percent:350;mso-left-percent:77;mso-top-percent:540;mso-width-relative:margin;mso-height-relative:page;v-text-anchor:top" o:gfxdata="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" filled="f" stroked="f" strokeweight=".5pt">
+                    <v:textbox style="mso-fit-shape-to-text:t" inset="0,0,0,0">
+                      <w:txbxContent>
+                        <w:p>
+                          <w:pPr>
+                            <w:pStyle w:val="Geenafstand"/>
+                            <w:spacing w:before="40" w:after="560" w:line="216" w:lineRule="auto"/>
+                            <w:rPr>
+                              <w:color w:val="4472C4" w:themeColor="accent1"/>
+                              <w:sz w:val="72"/>
+                              <w:szCs w:val="72"/>
+                            </w:rPr>
+                          </w:pPr>
+                          <w:sdt>
+                            <w:sdtPr>
+                              <w:rPr>
+                                <w:color w:val="4472C4" w:themeColor="accent1"/>
+                                <w:sz w:val="72"/>
+                                <w:szCs w:val="72"/>
+                              </w:rPr>
+                              <w:alias w:val="Titel"/>
+                              <w:tag w:val=""/>
+                              <w:id w:val="151731938"/>
+                              <w:dataBinding w:prefixMappings="xmlns:ns0='http://purl.org/dc/elements/1.1/' xmlns:ns1='http://schemas.openxmlformats.org/package/2006/metadata/core-properties' " w:xpath="/ns1:coreProperties[1]/ns0:title[1]" w:storeItemID="{6C3C8BC8-F283-45AE-878A-BAB7291924A1}"/>
+                              <w:text/>
+                            </w:sdtPr>
+                            <w:sdtContent>
+                              <w:r>
+                                <w:rPr>
+                                  <w:color w:val="4472C4" w:themeColor="accent1"/>
+                                  <w:sz w:val="72"/>
+                                  <w:szCs w:val="72"/>
+                                </w:rPr>
+                                <w:t>Assignment2</w:t>
+                              </w:r>
+                            </w:sdtContent>
+                          </w:sdt>
+                        </w:p>
+                        <w:sdt>
+                          <w:sdtPr>
+                            <w:rPr>
+                              <w:caps/>
+                              <w:color w:val="1F4E79" w:themeColor="accent5" w:themeShade="80"/>
+                              <w:sz w:val="28"/>
+                              <w:szCs w:val="28"/>
+                            </w:rPr>
+                            <w:alias w:val="Ondertitel"/>
+                            <w:tag w:val=""/>
+                            <w:id w:val="-2090151685"/>
+                            <w:showingPlcHdr/>
+                            <w:dataBinding w:prefixMappings="xmlns:ns0='http://purl.org/dc/elements/1.1/' xmlns:ns1='http://schemas.openxmlformats.org/package/2006/metadata/core-properties' " w:xpath="/ns1:coreProperties[1]/ns0:subject[1]" w:storeItemID="{6C3C8BC8-F283-45AE-878A-BAB7291924A1}"/>
+                            <w:text/>
+                          </w:sdtPr>
+                          <w:sdtContent>
+                            <w:p>
+                              <w:pPr>
+                                <w:pStyle w:val="Geenafstand"/>
+                                <w:spacing w:before="40" w:after="40"/>
+                                <w:rPr>
+                                  <w:caps/>
+                                  <w:color w:val="1F4E79" w:themeColor="accent5" w:themeShade="80"/>
+                                  <w:sz w:val="28"/>
+                                  <w:szCs w:val="28"/>
+                                </w:rPr>
+                              </w:pPr>
+                              <w:r>
+                                <w:rPr>
+                                  <w:caps/>
+                                  <w:color w:val="1F4E79" w:themeColor="accent5" w:themeShade="80"/>
+                                  <w:sz w:val="28"/>
+                                  <w:szCs w:val="28"/>
+                                  <w:lang w:val="nl-NL"/>
+                                </w:rPr>
+                                <w:t>[Ondertitel van document]</w:t>
+                              </w:r>
+                            </w:p>
+                          </w:sdtContent>
+                        </w:sdt>
+                        <w:sdt>
+                          <w:sdtPr>
+                            <w:rPr>
+                              <w:caps/>
+                              <w:color w:val="5B9BD5" w:themeColor="accent5"/>
+                              <w:sz w:val="24"/>
+                              <w:szCs w:val="24"/>
+                            </w:rPr>
+                            <w:alias w:val="Auteur"/>
+                            <w:tag w:val=""/>
+                            <w:id w:val="-1536112409"/>
+                            <w:dataBinding w:prefixMappings="xmlns:ns0='http://purl.org/dc/elements/1.1/' xmlns:ns1='http://schemas.openxmlformats.org/package/2006/metadata/core-properties' " w:xpath="/ns1:coreProperties[1]/ns0:creator[1]" w:storeItemID="{6C3C8BC8-F283-45AE-878A-BAB7291924A1}"/>
+                            <w:text/>
+                          </w:sdtPr>
+                          <w:sdtContent>
+                            <w:p>
+                              <w:pPr>
+                                <w:pStyle w:val="Geenafstand"/>
+                                <w:spacing w:before="80" w:after="40"/>
+                                <w:rPr>
+                                  <w:caps/>
+                                  <w:color w:val="5B9BD5" w:themeColor="accent5"/>
+                                  <w:sz w:val="24"/>
+                                  <w:szCs w:val="24"/>
+                                </w:rPr>
+                              </w:pPr>
+                              <w:r>
+                                <w:rPr>
+                                  <w:caps/>
+                                  <w:color w:val="5B9BD5" w:themeColor="accent5"/>
+                                  <w:sz w:val="24"/>
+                                  <w:szCs w:val="24"/>
+                                </w:rPr>
+                                <w:t>Meneer Doos</w:t>
+                              </w:r>
+                            </w:p>
+                          </w:sdtContent>
+                        </w:sdt>
+                      </w:txbxContent>
+                    </v:textbox>
+                    <w10:wrap type="square" anchorx="margin" anchory="page"/>
+                  </v:shape>
+                </w:pict>
+              </mc:Fallback>
+            </mc:AlternateContent>
+          </w:r>
+          <w:r>
+            <w:rPr>
+              <w:noProof/>
+            </w:rPr>
+            <mc:AlternateContent>
+              <mc:Choice Requires="wps">
+                <w:drawing>
+                  <wp:anchor distT="0" distB="0" distL="114300" distR="114300" simplePos="0" relativeHeight="251659264" behindDoc="0" locked="0" layoutInCell="1" allowOverlap="1">
+                    <wp:simplePos x="0" y="0"/>
+                    <wp:positionH relativeFrom="margin">
+                      <wp:align>right</wp:align>
+                    </wp:positionH>
+                    <mc:AlternateContent>
+                      <mc:Choice Requires="wp14">
+                        <wp:positionV relativeFrom="page">
+                          <wp14:pctPosVOffset>2300</wp14:pctPosVOffset>
+                        </wp:positionV>
+                      </mc:Choice>
+                      <mc:Fallback>
+                        <wp:positionV relativeFrom="page">
+                          <wp:posOffset>245745</wp:posOffset>
+                        </wp:positionV>
+                      </mc:Fallback>
+                    </mc:AlternateContent>
+                    <wp:extent cx="594360" cy="987552"/>
+                    <wp:effectExtent l="0" t="0" r="0" b="5080"/>
+                    <wp:wrapNone/>
+                    <wp:docPr id="132" name="Rechthoek 132"/>
+                    <wp:cNvGraphicFramePr>
+                      <a:graphicFrameLocks xmlns:a="http://schemas.openxmlformats.org/drawingml/2006/main" noChangeAspect="1"/>
+                    </wp:cNvGraphicFramePr>
+                    <a:graphic xmlns:a="http://schemas.openxmlformats.org/drawingml/2006/main">
+                      <a:graphicData uri="http://schemas.microsoft.com/office/word/2010/wordprocessingShape">
+                        <wps:wsp>
+                          <wps:cNvSpPr>
+                            <a:spLocks noChangeAspect="1"/>
+                          </wps:cNvSpPr>
+                          <wps:spPr>
+                            <a:xfrm>
+                              <a:off x="0" y="0"/>
+                              <a:ext cx="594360" cy="987552"/>
+                            </a:xfrm>
+                            <a:prstGeom prst="rect">
+                              <a:avLst/>
+                            </a:prstGeom>
+                            <a:ln>
+                              <a:noFill/>
+                            </a:ln>
+                          </wps:spPr>
+                          <wps:style>
+                            <a:lnRef idx="2">
+                              <a:schemeClr val="accent1">
+                                <a:shade val="50000"/>
+                              </a:schemeClr>
+                            </a:lnRef>
+                            <a:fillRef idx="1">
+                              <a:schemeClr val="accent1"/>
+                            </a:fillRef>
+                            <a:effectRef idx="0">
+                              <a:schemeClr val="accent1"/>
+                            </a:effectRef>
+                            <a:fontRef idx="minor">
+                              <a:schemeClr val="lt1"/>
+                            </a:fontRef>
+                          </wps:style>
+                          <wps:txbx>
+                            <w:txbxContent>
+                              <w:sdt>
+                                <w:sdtPr>
+                                  <w:rPr>
+                                    <w:color w:val="FFFFFF" w:themeColor="background1"/>
+                                    <w:sz w:val="24"/>
+                                    <w:szCs w:val="24"/>
+                                  </w:rPr>
+                                  <w:alias w:val="Jaar"/>
+                                  <w:tag w:val=""/>
+                                  <w:id w:val="-785116381"/>
+                                  <w:showingPlcHdr/>
+                                  <w:dataBinding w:prefixMappings="xmlns:ns0='http://schemas.microsoft.com/office/2006/coverPageProps' " w:xpath="/ns0:CoverPageProperties[1]/ns0:PublishDate[1]" w:storeItemID="{55AF091B-3C7A-41E3-B477-F2FDAA23CFDA}"/>
+                                  <w:date>
+                                    <w:dateFormat w:val="yyyy"/>
+                                    <w:lid w:val="nl-NL"/>
+                                    <w:storeMappedDataAs w:val="dateTime"/>
+                                    <w:calendar w:val="gregorian"/>
+                                  </w:date>
+                                </w:sdtPr>
+                                <w:sdtContent>
+                                  <w:p>
+                                    <w:pPr>
+                                      <w:pStyle w:val="Geenafstand"/>
+                                      <w:jc w:val="right"/>
+                                      <w:rPr>
+                                        <w:color w:val="FFFFFF" w:themeColor="background1"/>
+                                        <w:sz w:val="24"/>
+                                        <w:szCs w:val="24"/>
+                                      </w:rPr>
+                                    </w:pPr>
+                                    <w:r>
+                                      <w:rPr>
+                                        <w:color w:val="FFFFFF" w:themeColor="background1"/>
+                                        <w:sz w:val="24"/>
+                                        <w:szCs w:val="24"/>
+                                        <w:lang w:val="nl-NL"/>
+                                      </w:rPr>
+                                      <w:t>[Jaar]</w:t>
+                                    </w:r>
+                                  </w:p>
+                                </w:sdtContent>
+                              </w:sdt>
+                            </w:txbxContent>
+                          </wps:txbx>
+                          <wps:bodyPr rot="0" spcFirstLastPara="0" vertOverflow="overflow" horzOverflow="overflow" vert="horz" wrap="square" lIns="45720" tIns="45720" rIns="45720" bIns="45720" numCol="1" spcCol="0" rtlCol="0" fromWordArt="0" anchor="b" anchorCtr="0" forceAA="0" compatLnSpc="1">
+                            <a:prstTxWarp prst="textNoShape">
+                              <a:avLst/>
+                            </a:prstTxWarp>
+                            <a:noAutofit/>
+                          </wps:bodyPr>
+                        </wps:wsp>
+                      </a:graphicData>
+                    </a:graphic>
+                    <wp14:sizeRelH relativeFrom="page">
+                      <wp14:pctWidth>7600</wp14:pctWidth>
+                    </wp14:sizeRelH>
+                    <wp14:sizeRelV relativeFrom="page">
+                      <wp14:pctHeight>9800</wp14:pctHeight>
+                    </wp14:sizeRelV>
+                  </wp:anchor>
+                </w:drawing>
+              </mc:Choice>
+              <mc:Fallback>
+                <w:pict>
+                  <v:rect id="Rechthoek 132" o:spid="_x0000_s1027" style="position:absolute;margin-left:-4.4pt;margin-top:0;width:46.8pt;height:77.75pt;z-index:251659264;visibility:visible;mso-wrap-style:square;mso-width-percent:76;mso-height-percent:98;mso-top-percent:23;mso-wrap-distance-left:9pt;mso-wrap-distance-top:0;mso-wrap-distance-right:9pt;mso-wrap-distance-bottom:0;mso-position-horizontal:right;mso-position-horizontal-relative:margin;mso-position-vertical-relative:page;mso-width-percent:76;mso-height-percent:98;mso-top-percent:23;mso-width-relative:page;mso-height-relative:page;v-text-anchor:bottom" o:gfxdata="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" fillcolor="#4472c4 [3204]" stroked="f" strokeweight="1pt">
+                    <o:lock v:ext="edit" aspectratio="t"/>
+                    <v:textbox inset="3.6pt,,3.6pt">
+                      <w:txbxContent>
+                        <w:sdt>
+                          <w:sdtPr>
+                            <w:rPr>
+                              <w:color w:val="FFFFFF" w:themeColor="background1"/>
+                              <w:sz w:val="24"/>
+                              <w:szCs w:val="24"/>
+                            </w:rPr>
+                            <w:alias w:val="Jaar"/>
+                            <w:tag w:val=""/>
+                            <w:id w:val="-785116381"/>
+                            <w:showingPlcHdr/>
+                            <w:dataBinding w:prefixMappings="xmlns:ns0='http://schemas.microsoft.com/office/2006/coverPageProps' " w:xpath="/ns0:CoverPageProperties[1]/ns0:PublishDate[1]" w:storeItemID="{55AF091B-3C7A-41E3-B477-F2FDAA23CFDA}"/>
+                            <w:date>
+                              <w:dateFormat w:val="yyyy"/>
+                              <w:lid w:val="nl-NL"/>
+                              <w:storeMappedDataAs w:val="dateTime"/>
+                              <w:calendar w:val="gregorian"/>
+                            </w:date>
+                          </w:sdtPr>
+                          <w:sdtContent>
+                            <w:p>
+                              <w:pPr>
+                                <w:pStyle w:val="Geenafstand"/>
+                                <w:jc w:val="right"/>
+                                <w:rPr>
+                                  <w:color w:val="FFFFFF" w:themeColor="background1"/>
+                                  <w:sz w:val="24"/>
+                                  <w:szCs w:val="24"/>
+                                </w:rPr>
+                              </w:pPr>
+                              <w:r>
+                                <w:rPr>
+                                  <w:color w:val="FFFFFF" w:themeColor="background1"/>
+                                  <w:sz w:val="24"/>
+                                  <w:szCs w:val="24"/>
+                                  <w:lang w:val="nl-NL"/>
+                                </w:rPr>
+                                <w:t>[Jaar]</w:t>
+                              </w:r>
+                            </w:p>
+                          </w:sdtContent>
+                        </w:sdt>
+                      </w:txbxContent>
+                    </v:textbox>
+                    <w10:wrap anchorx="margin" anchory="page"/>
+                  </v:rect>
+                </w:pict>
+              </mc:Fallback>
+            </mc:AlternateContent>
+          </w:r>
+          <w:r>
+            <w:rPr>
+              <w:lang w:val="en-US"/>
+            </w:rPr>
+            <w:br w:type="page"/>
+          </w:r>
+        </w:p>
+      </w:sdtContent>
+    </w:sdt>
+    <w:p>
+      <w:pPr>
+        <w:rPr>
+          <w:lang w:val="en-US"/>
+        </w:rPr>
+      </w:pPr>
+    </w:p>
+    <w:p>
+      <w:pPr>
+        <w:rPr>
+          <w:lang w:val="en-US"/>
+        </w:rPr>
+      </w:pPr>
+      <w:r>
+        <w:rPr>
+          <w:lang w:val="en-US"/>
+        </w:rPr>
+        <w:t>Assignment 2</w:t>
+      </w:r>
+    </w:p>
+    <w:p>
+      <w:pPr>
+        <w:rPr>
+          <w:lang w:val="en-US"/>
+        </w:rPr>
+      </w:pPr>
+    </w:p>
+    <w:p>
+      <w:pPr>
+        <w:rPr>
+          <w:lang w:val="en-US"/>
+        </w:rPr>
+      </w:pPr>
+      <w:r>
+        <w:rPr>
+          <w:lang w:val="en-US"/>
+        </w:rPr>
+        <w:t xml:space="preserve">Example = </w:t>
+      </w:r>
       <w:proofErr w:type="spellStart"/>
       <w:r>
-        <w:t>Assignment</w:t>
+        <w:rPr>
+          <w:lang w:val="en-US"/>
+        </w:rPr>
+        <w:t>een</w:t>
       </w:r>
       <w:proofErr w:type="spellEnd"/>
       <w:r>
-        <w:t xml:space="preserve"> 2</w:t>
-      </w:r>
-    </w:p>
-    <w:p/>
-    <w:p>
-      <w:r>
-        <w:t xml:space="preserve">Part </w:t>
+        <w:rPr>
+          <w:lang w:val="en-US"/>
+        </w:rPr>
+        <w:t xml:space="preserve"> set (x</w:t>
+      </w:r>
+      <w:proofErr w:type="gramStart"/>
+      <w:r>
+        <w:rPr>
+          <w:lang w:val="en-US"/>
+        </w:rPr>
+        <w:t>1,x</w:t>
+      </w:r>
+      <w:proofErr w:type="gramEnd"/>
+      <w:r>
+        <w:rPr>
+          <w:lang w:val="en-US"/>
+        </w:rPr>
+        <w:t>2)</w:t>
+      </w:r>
+    </w:p>
+    <w:p>
+      <w:pPr>
+        <w:rPr>
+          <w:lang w:val="en-US"/>
+        </w:rPr>
+      </w:pPr>
+    </w:p>
+    <w:p>
+      <w:pPr>
+        <w:rPr>
+          <w:lang w:val="en-US"/>
+        </w:rPr>
+      </w:pPr>
+    </w:p>
+    <w:p>
+      <w:pPr>
+        <w:rPr>
+          <w:lang w:val="en-US"/>
+        </w:rPr>
+      </w:pPr>
+    </w:p>
+    <w:p>
+      <w:pPr>
+        <w:pStyle w:val="Kop1"/>
+        <w:rPr>
+          <w:lang w:val="en-US"/>
+        </w:rPr>
+      </w:pPr>
+      <w:r>
+        <w:rPr>
+          <w:lang w:val="en-US"/>
+        </w:rPr>
+        <w:t>A</w:t>
+      </w:r>
+      <w:r>
+        <w:rPr>
+          <w:lang w:val="en-US"/>
+        </w:rPr>
+        <w:t>nomaly detection</w:t>
+      </w:r>
+    </w:p>
+    <w:p>
+      <w:pPr>
+        <w:rPr>
+          <w:lang w:val="en-US"/>
+        </w:rPr>
+      </w:pPr>
+    </w:p>
+    <w:p>
+      <w:pPr>
+        <w:rPr>
+          <w:lang w:val="en-US"/>
+        </w:rPr>
+      </w:pPr>
+      <w:r>
+        <w:rPr>
+          <w:lang w:val="en-US"/>
+        </w:rPr>
+        <w:t xml:space="preserve">In the first part of the assignment, we will be implementing an anomaly detection algorithm. The algorithm will be used to detect anomalous behavior in server computers. We have an unlabeled dataset </w:t>
+      </w:r>
+      <w:r>
+        <w:rPr>
+          <w:lang w:val="en-US"/>
+        </w:rPr>
+        <w:t>{</w:t>
+      </w:r>
+      <w:proofErr w:type="gramStart"/>
+      <w:r>
+        <w:rPr>
+          <w:lang w:val="en-US"/>
+        </w:rPr>
+        <w:t>x</w:t>
+      </w:r>
+      <w:r>
+        <w:rPr>
+          <w:vertAlign w:val="superscript"/>
+          <w:lang w:val="en-US"/>
+        </w:rPr>
+        <w:t>(</w:t>
+      </w:r>
+      <w:proofErr w:type="gramEnd"/>
+      <w:r>
+        <w:rPr>
+          <w:vertAlign w:val="superscript"/>
+          <w:lang w:val="en-US"/>
+        </w:rPr>
+        <w:t>1)</w:t>
+      </w:r>
+      <w:r>
+        <w:rPr>
+          <w:lang w:val="en-US"/>
+        </w:rPr>
+        <w:t>, x</w:t>
+      </w:r>
+      <w:r>
+        <w:rPr>
+          <w:vertAlign w:val="superscript"/>
+          <w:lang w:val="en-US"/>
+        </w:rPr>
+        <w:t>(2)</w:t>
+      </w:r>
+      <w:r>
+        <w:rPr>
+          <w:lang w:val="en-US"/>
+        </w:rPr>
+        <w:t xml:space="preserve">}, n=307 . </w:t>
+      </w:r>
+    </w:p>
+    <w:p>
+      <w:pPr>
+        <w:pStyle w:val="Kop2"/>
+        <w:rPr>
+          <w:lang w:val="en-US"/>
+        </w:rPr>
+      </w:pPr>
+      <w:r>
+        <w:rPr>
+          <w:lang w:val="en-US"/>
+        </w:rPr>
+        <w:t xml:space="preserve">Part one </w:t>
+      </w:r>
+    </w:p>
+    <w:p>
+      <w:pPr>
+        <w:rPr>
+          <w:lang w:val="en-US"/>
+        </w:rPr>
+      </w:pPr>
+      <w:r>
+        <w:rPr>
+          <w:noProof/>
+          <w:lang w:val="en-US"/>
+        </w:rPr>
+        <w:drawing>
+          <wp:inline distT="0" distB="0" distL="0" distR="0" wp14:anchorId="24E7D4AD" wp14:editId="6CD6ADD6">
+            <wp:extent cx="3051293" cy="2289378"/>
+            <wp:effectExtent l="0" t="0" r="0" b="0"/>
+            <wp:docPr id="4" name="Afbeelding 4" descr="C:\Users\menee\Downloads\machine-learning-ex8\machine-learning-ex8\ex8\dataPlot.jpg"/>
+            <wp:cNvGraphicFramePr>
+              <a:graphicFrameLocks xmlns:a="http://schemas.openxmlformats.org/drawingml/2006/main" noChangeAspect="1"/>
+            </wp:cNvGraphicFramePr>
+            <a:graphic xmlns:a="http://schemas.openxmlformats.org/drawingml/2006/main">
+              <a:graphicData uri="http://schemas.openxmlformats.org/drawingml/2006/picture">
+                <pic:pic xmlns:pic="http://schemas.openxmlformats.org/drawingml/2006/picture">
+                  <pic:nvPicPr>
+                    <pic:cNvPr id="0" name="Picture 4" descr="C:\Users\menee\Downloads\machine-learning-ex8\machine-learning-ex8\ex8\dataPlot.jpg"/>
+                    <pic:cNvPicPr>
+                      <a:picLocks noChangeAspect="1" noChangeArrowheads="1"/>
+                    </pic:cNvPicPr>
+                  </pic:nvPicPr>
+                  <pic:blipFill>
+                    <a:blip r:embed="rId4">
+                      <a:extLst>
+                        <a:ext uri="{28A0092B-C50C-407E-A947-70E740481C1C}">
+                          <a14:useLocalDpi xmlns:a14="http://schemas.microsoft.com/office/drawing/2010/main" val="0"/>
+                        </a:ext>
+                      </a:extLst>
+                    </a:blip>
+                    <a:srcRect/>
+                    <a:stretch>
+                      <a:fillRect/>
+                    </a:stretch>
+                  </pic:blipFill>
+                  <pic:spPr bwMode="auto">
+                    <a:xfrm>
+                      <a:off x="0" y="0"/>
+                      <a:ext cx="3069805" cy="2303267"/>
+                    </a:xfrm>
+                    <a:prstGeom prst="rect">
+                      <a:avLst/>
+                    </a:prstGeom>
+                    <a:noFill/>
+                    <a:ln>
+                      <a:noFill/>
+                    </a:ln>
+                  </pic:spPr>
+                </pic:pic>
+              </a:graphicData>
+            </a:graphic>
+          </wp:inline>
+        </w:drawing>
+      </w:r>
+    </w:p>
+    <w:p>
+      <w:pPr>
+        <w:rPr>
+          <w:lang w:val="en-US"/>
+        </w:rPr>
+      </w:pPr>
+      <w:r>
+        <w:rPr>
+          <w:noProof/>
+          <w:lang w:val="en-US"/>
+        </w:rPr>
+        <w:drawing>
+          <wp:inline distT="0" distB="0" distL="0" distR="0" wp14:anchorId="7C916A52" wp14:editId="71A8C339">
+            <wp:extent cx="1832950" cy="1375258"/>
+            <wp:effectExtent l="0" t="0" r="0" b="0"/>
+            <wp:docPr id="1" name="Afbeelding 1" descr="C:\Users\menee\Downloads\machine-learning-ex8\machine-learning-ex8\ex8\latencyHistogram.jpg"/>
+            <wp:cNvGraphicFramePr>
+              <a:graphicFrameLocks xmlns:a="http://schemas.openxmlformats.org/drawingml/2006/main" noChangeAspect="1"/>
+            </wp:cNvGraphicFramePr>
+            <a:graphic xmlns:a="http://schemas.openxmlformats.org/drawingml/2006/main">
+              <a:graphicData uri="http://schemas.openxmlformats.org/drawingml/2006/picture">
+                <pic:pic xmlns:pic="http://schemas.openxmlformats.org/drawingml/2006/picture">
+                  <pic:nvPicPr>
+                    <pic:cNvPr id="0" name="Picture 1" descr="C:\Users\menee\Downloads\machine-learning-ex8\machine-learning-ex8\ex8\latencyHistogram.jpg"/>
+                    <pic:cNvPicPr>
+                      <a:picLocks noChangeAspect="1" noChangeArrowheads="1"/>
+                    </pic:cNvPicPr>
+                  </pic:nvPicPr>
+                  <pic:blipFill>
+                    <a:blip r:embed="rId5" cstate="print">
+                      <a:extLst>
+                        <a:ext uri="{28A0092B-C50C-407E-A947-70E740481C1C}">
+                          <a14:useLocalDpi xmlns:a14="http://schemas.microsoft.com/office/drawing/2010/main" val="0"/>
+                        </a:ext>
+                      </a:extLst>
+                    </a:blip>
+                    <a:srcRect/>
+                    <a:stretch>
+                      <a:fillRect/>
+                    </a:stretch>
+                  </pic:blipFill>
+                  <pic:spPr bwMode="auto">
+                    <a:xfrm>
+                      <a:off x="0" y="0"/>
+                      <a:ext cx="1853269" cy="1390503"/>
+                    </a:xfrm>
+                    <a:prstGeom prst="rect">
+                      <a:avLst/>
+                    </a:prstGeom>
+                    <a:noFill/>
+                    <a:ln>
+                      <a:noFill/>
+                    </a:ln>
+                  </pic:spPr>
+                </pic:pic>
+              </a:graphicData>
+            </a:graphic>
+          </wp:inline>
+        </w:drawing>
+      </w:r>
+      <w:r>
+        <w:rPr>
+          <w:noProof/>
+          <w:lang w:val="en-US"/>
+        </w:rPr>
+        <w:drawing>
+          <wp:inline distT="0" distB="0" distL="0" distR="0">
+            <wp:extent cx="1770101" cy="1328102"/>
+            <wp:effectExtent l="0" t="0" r="1905" b="5715"/>
+            <wp:docPr id="2" name="Afbeelding 2" descr="C:\Users\menee\Downloads\machine-learning-ex8\machine-learning-ex8\ex8\troughoutHistogram.jpg"/>
+            <wp:cNvGraphicFramePr>
+              <a:graphicFrameLocks xmlns:a="http://schemas.openxmlformats.org/drawingml/2006/main" noChangeAspect="1"/>
+            </wp:cNvGraphicFramePr>
+            <a:graphic xmlns:a="http://schemas.openxmlformats.org/drawingml/2006/main">
+              <a:graphicData uri="http://schemas.openxmlformats.org/drawingml/2006/picture">
+                <pic:pic xmlns:pic="http://schemas.openxmlformats.org/drawingml/2006/picture">
+                  <pic:nvPicPr>
+                    <pic:cNvPr id="0" name="Picture 2" descr="C:\Users\menee\Downloads\machine-learning-ex8\machine-learning-ex8\ex8\troughoutHistogram.jpg"/>
+                    <pic:cNvPicPr>
+                      <a:picLocks noChangeAspect="1" noChangeArrowheads="1"/>
+                    </pic:cNvPicPr>
+                  </pic:nvPicPr>
+                  <pic:blipFill>
+                    <a:blip r:embed="rId6" cstate="print">
+                      <a:extLst>
+                        <a:ext uri="{28A0092B-C50C-407E-A947-70E740481C1C}">
+                          <a14:useLocalDpi xmlns:a14="http://schemas.microsoft.com/office/drawing/2010/main" val="0"/>
+                        </a:ext>
+                      </a:extLst>
+                    </a:blip>
+                    <a:srcRect/>
+                    <a:stretch>
+                      <a:fillRect/>
+                    </a:stretch>
+                  </pic:blipFill>
+                  <pic:spPr bwMode="auto">
+                    <a:xfrm>
+                      <a:off x="0" y="0"/>
+                      <a:ext cx="1826381" cy="1370329"/>
+                    </a:xfrm>
+                    <a:prstGeom prst="rect">
+                      <a:avLst/>
+                    </a:prstGeom>
+                    <a:noFill/>
+                    <a:ln>
+                      <a:noFill/>
+                    </a:ln>
+                  </pic:spPr>
+                </pic:pic>
+              </a:graphicData>
+            </a:graphic>
+          </wp:inline>
+        </w:drawing>
+      </w:r>
+      <w:r>
+        <w:rPr>
+          <w:noProof/>
+          <w:lang w:val="en-US"/>
+        </w:rPr>
+        <w:drawing>
+          <wp:inline distT="0" distB="0" distL="0" distR="0" wp14:anchorId="3ADCB7F8" wp14:editId="408A7F88">
+            <wp:extent cx="1772385" cy="1329817"/>
+            <wp:effectExtent l="0" t="0" r="0" b="3810"/>
+            <wp:docPr id="3" name="Afbeelding 3" descr="C:\Users\menee\Downloads\machine-learning-ex8\machine-learning-ex8\ex8\troughoutHistogram1.3.jpg"/>
+            <wp:cNvGraphicFramePr>
+              <a:graphicFrameLocks xmlns:a="http://schemas.openxmlformats.org/drawingml/2006/main" noChangeAspect="1"/>
+            </wp:cNvGraphicFramePr>
+            <a:graphic xmlns:a="http://schemas.openxmlformats.org/drawingml/2006/main">
+              <a:graphicData uri="http://schemas.openxmlformats.org/drawingml/2006/picture">
+                <pic:pic xmlns:pic="http://schemas.openxmlformats.org/drawingml/2006/picture">
+                  <pic:nvPicPr>
+                    <pic:cNvPr id="0" name="Picture 3" descr="C:\Users\menee\Downloads\machine-learning-ex8\machine-learning-ex8\ex8\troughoutHistogram1.3.jpg"/>
+                    <pic:cNvPicPr>
+                      <a:picLocks noChangeAspect="1" noChangeArrowheads="1"/>
+                    </pic:cNvPicPr>
+                  </pic:nvPicPr>
+                  <pic:blipFill>
+                    <a:blip r:embed="rId7" cstate="print">
+                      <a:extLst>
+                        <a:ext uri="{28A0092B-C50C-407E-A947-70E740481C1C}">
+                          <a14:useLocalDpi xmlns:a14="http://schemas.microsoft.com/office/drawing/2010/main" val="0"/>
+                        </a:ext>
+                      </a:extLst>
+                    </a:blip>
+                    <a:srcRect/>
+                    <a:stretch>
+                      <a:fillRect/>
+                    </a:stretch>
+                  </pic:blipFill>
+                  <pic:spPr bwMode="auto">
+                    <a:xfrm>
+                      <a:off x="0" y="0"/>
+                      <a:ext cx="1800026" cy="1350556"/>
+                    </a:xfrm>
+                    <a:prstGeom prst="rect">
+                      <a:avLst/>
+                    </a:prstGeom>
+                    <a:noFill/>
+                    <a:ln>
+                      <a:noFill/>
+                    </a:ln>
+                  </pic:spPr>
+                </pic:pic>
+              </a:graphicData>
+            </a:graphic>
+          </wp:inline>
+        </w:drawing>
+      </w:r>
+    </w:p>
+    <w:p>
+      <w:pPr>
+        <w:rPr>
+          <w:lang w:val="en-US"/>
+        </w:rPr>
+      </w:pPr>
+      <w:r>
+        <w:rPr>
+          <w:lang w:val="en-US"/>
+        </w:rPr>
+        <w:t xml:space="preserve">Plotting the dataset shows there are only a few outliers. We have a large amount of positive data, and a small amount of negative data. Using supervised learning would be hard, because the algorithm has a hard time learning from the examples. Instead we </w:t>
+      </w:r>
+      <w:r>
+        <w:rPr>
+          <w:lang w:val="en-US"/>
+        </w:rPr>
+        <w:t xml:space="preserve">rather calculate the probability, where a low probability would be a negative example. Plotting a histogram shows the gaussian distribution of the dataset. </w:t>
+      </w:r>
+      <w:proofErr w:type="gramStart"/>
+      <w:r>
+        <w:rPr>
+          <w:lang w:val="en-US"/>
+        </w:rPr>
+        <w:t>Figure .</w:t>
+      </w:r>
+      <w:proofErr w:type="gramEnd"/>
+      <w:r>
+        <w:rPr>
+          <w:lang w:val="en-US"/>
+        </w:rPr>
+        <w:t xml:space="preserve"> </w:t>
+      </w:r>
+      <w:proofErr w:type="gramStart"/>
+      <w:r>
+        <w:rPr>
+          <w:lang w:val="en-US"/>
+        </w:rPr>
+        <w:t>and .</w:t>
+      </w:r>
+      <w:proofErr w:type="gramEnd"/>
+      <w:r>
+        <w:rPr>
+          <w:lang w:val="en-US"/>
+        </w:rPr>
+        <w:t xml:space="preserve"> show the non-manipulated data. By manipulating the data with </w:t>
+      </w:r>
+      <w:proofErr w:type="gramStart"/>
+      <w:r>
+        <w:rPr>
+          <w:color w:val="FF0000"/>
+          <w:lang w:val="en-US"/>
+        </w:rPr>
+        <w:t>^(</w:t>
+      </w:r>
+      <w:proofErr w:type="gramEnd"/>
+      <w:r>
+        <w:rPr>
+          <w:color w:val="FF0000"/>
+          <w:lang w:val="en-US"/>
+        </w:rPr>
+        <w:t xml:space="preserve">1.3) </w:t>
+      </w:r>
+      <w:r>
+        <w:rPr>
+          <w:lang w:val="en-US"/>
+        </w:rPr>
+        <w:t>, the gaussian distribution can be slightly improved</w:t>
+      </w:r>
+      <w:r>
+        <w:rPr>
+          <w:lang w:val="en-US"/>
+        </w:rPr>
+        <w:t xml:space="preserve"> on … data2… </w:t>
+      </w:r>
+      <w:r>
+        <w:rPr>
+          <w:lang w:val="en-US"/>
+        </w:rPr>
+        <w:t>. However, the non-manipulated data will be used in the next parts of the assignment.</w:t>
+      </w:r>
+    </w:p>
+    <w:p>
+      <w:pPr>
+        <w:pStyle w:val="Kop2"/>
+        <w:rPr>
+          <w:lang w:val="en-US"/>
+        </w:rPr>
+      </w:pPr>
+      <w:r>
+        <w:rPr>
+          <w:lang w:val="en-US"/>
+        </w:rPr>
+        <w:lastRenderedPageBreak/>
+        <w:t xml:space="preserve">Part two </w:t>
+      </w:r>
+    </w:p>
+    <w:p>
+      <w:pPr>
+        <w:rPr>
+          <w:lang w:val="en-US"/>
+        </w:rPr>
+      </w:pPr>
+      <w:r>
+        <w:rPr>
+          <w:lang w:val="en-US"/>
+        </w:rPr>
+        <w:t xml:space="preserve">To perform the anomaly detection, u and o” are estimated for our dataset. </w:t>
+      </w:r>
+      <w:r>
+        <w:rPr>
+          <w:lang w:val="en-US"/>
+        </w:rPr>
+        <w:t xml:space="preserve"> To complete the code in </w:t>
       </w:r>
       <w:proofErr w:type="spellStart"/>
       <w:r>
-        <w:t>one</w:t>
+        <w:rPr>
+          <w:lang w:val="en-US"/>
+        </w:rPr>
+        <w:t>estimateGaussian.m</w:t>
       </w:r>
       <w:proofErr w:type="spellEnd"/>
       <w:r>
+        <w:rPr>
+          <w:lang w:val="en-US"/>
+        </w:rPr>
+        <w:t xml:space="preserve"> the formulas below are implemented with a for loop to go trough the dataset. </w:t>
+      </w:r>
+    </w:p>
+    <w:p>
+      <w:pPr>
+        <w:rPr>
+          <w:noProof/>
+          <w:lang w:val="en-US"/>
+        </w:rPr>
+      </w:pPr>
+      <w:r>
+        <w:rPr>
+          <w:noProof/>
+        </w:rPr>
+        <w:drawing>
+          <wp:inline distT="0" distB="0" distL="0" distR="0" wp14:anchorId="1BFC77CE" wp14:editId="1BFD1613">
+            <wp:extent cx="1371600" cy="571500"/>
+            <wp:effectExtent l="0" t="0" r="0" b="0"/>
+            <wp:docPr id="5" name="Afbeelding 5"/>
+            <wp:cNvGraphicFramePr>
+              <a:graphicFrameLocks xmlns:a="http://schemas.openxmlformats.org/drawingml/2006/main" noChangeAspect="1"/>
+            </wp:cNvGraphicFramePr>
+            <a:graphic xmlns:a="http://schemas.openxmlformats.org/drawingml/2006/main">
+              <a:graphicData uri="http://schemas.openxmlformats.org/drawingml/2006/picture">
+                <pic:pic xmlns:pic="http://schemas.openxmlformats.org/drawingml/2006/picture">
+                  <pic:nvPicPr>
+                    <pic:cNvPr id="1" name=""/>
+                    <pic:cNvPicPr/>
+                  </pic:nvPicPr>
+                  <pic:blipFill>
+                    <a:blip r:embed="rId8"/>
+                    <a:stretch>
+                      <a:fillRect/>
+                    </a:stretch>
+                  </pic:blipFill>
+                  <pic:spPr>
+                    <a:xfrm>
+                      <a:off x="0" y="0"/>
+                      <a:ext cx="1371600" cy="571500"/>
+                    </a:xfrm>
+                    <a:prstGeom prst="rect">
+                      <a:avLst/>
+                    </a:prstGeom>
+                  </pic:spPr>
+                </pic:pic>
+              </a:graphicData>
+            </a:graphic>
+          </wp:inline>
+        </w:drawing>
+      </w:r>
+      <w:r>
+        <w:rPr>
+          <w:noProof/>
+          <w:lang w:val="en-US"/>
+        </w:rPr>
         <w:t xml:space="preserve"> </w:t>
       </w:r>
-    </w:p>
-    <w:p>
-      <w:r>
-        <w:t xml:space="preserve">Load </w:t>
+      <w:r>
+        <w:rPr>
+          <w:noProof/>
+        </w:rPr>
+        <w:drawing>
+          <wp:inline distT="0" distB="0" distL="0" distR="0" wp14:anchorId="0F412438" wp14:editId="408ED032">
+            <wp:extent cx="1704975" cy="657225"/>
+            <wp:effectExtent l="0" t="0" r="9525" b="9525"/>
+            <wp:docPr id="6" name="Afbeelding 6"/>
+            <wp:cNvGraphicFramePr>
+              <a:graphicFrameLocks xmlns:a="http://schemas.openxmlformats.org/drawingml/2006/main" noChangeAspect="1"/>
+            </wp:cNvGraphicFramePr>
+            <a:graphic xmlns:a="http://schemas.openxmlformats.org/drawingml/2006/main">
+              <a:graphicData uri="http://schemas.openxmlformats.org/drawingml/2006/picture">
+                <pic:pic xmlns:pic="http://schemas.openxmlformats.org/drawingml/2006/picture">
+                  <pic:nvPicPr>
+                    <pic:cNvPr id="1" name=""/>
+                    <pic:cNvPicPr/>
+                  </pic:nvPicPr>
+                  <pic:blipFill>
+                    <a:blip r:embed="rId9"/>
+                    <a:stretch>
+                      <a:fillRect/>
+                    </a:stretch>
+                  </pic:blipFill>
+                  <pic:spPr>
+                    <a:xfrm>
+                      <a:off x="0" y="0"/>
+                      <a:ext cx="1704975" cy="657225"/>
+                    </a:xfrm>
+                    <a:prstGeom prst="rect">
+                      <a:avLst/>
+                    </a:prstGeom>
+                  </pic:spPr>
+                </pic:pic>
+              </a:graphicData>
+            </a:graphic>
+          </wp:inline>
+        </w:drawing>
+      </w:r>
+    </w:p>
+    <w:p>
+      <w:pPr>
+        <w:rPr>
+          <w:lang w:val="en-US"/>
+        </w:rPr>
+      </w:pPr>
+    </w:p>
+    <w:p>
+      <w:pPr>
+        <w:rPr>
+          <w:lang w:val="en-US"/>
+        </w:rPr>
+      </w:pPr>
+      <w:r>
+        <w:rPr>
+          <w:lang w:val="en-US"/>
+        </w:rPr>
+        <w:t xml:space="preserve">Next, the probability is calculated. This can be done with formula below. When working with multivariate Gaussian distribution, the probability for each feature is added resulting in the probability density. </w:t>
+      </w:r>
+      <w:r>
+        <w:rPr>
+          <w:lang w:val="en-US"/>
+        </w:rPr>
+        <w:t xml:space="preserve">Using the density together with </w:t>
       </w:r>
       <w:proofErr w:type="spellStart"/>
       <w:r>
-        <w:t>example</w:t>
+        <w:rPr>
+          <w:lang w:val="en-US"/>
+        </w:rPr>
+        <w:t>matlab</w:t>
       </w:r>
       <w:proofErr w:type="spellEnd"/>
       <w:r>
-        <w:t xml:space="preserve"> dataset</w:t>
-      </w:r>
-    </w:p>
-    <w:p>
-      <w:r>
-        <w:t xml:space="preserve">Test </w:t>
+        <w:rPr>
+          <w:lang w:val="en-US"/>
+        </w:rPr>
+        <w:t xml:space="preserve"> contour function, the contours of the fitted Gaussian distribution can be plotted.</w:t>
+      </w:r>
+      <w:r>
+        <w:rPr>
+          <w:lang w:val="en-US"/>
+        </w:rPr>
+        <w:t xml:space="preserve"> </w:t>
+      </w:r>
+      <w:r>
+        <w:rPr>
+          <w:highlight w:val="yellow"/>
+          <w:lang w:val="en-US"/>
+        </w:rPr>
+        <w:t>MEER UITLEG</w:t>
+      </w:r>
+      <w:r>
+        <w:rPr>
+          <w:lang w:val="en-US"/>
+        </w:rPr>
+        <w:t xml:space="preserve"> </w:t>
+      </w:r>
+      <w:r>
+        <w:rPr>
+          <w:noProof/>
+        </w:rPr>
+        <w:drawing>
+          <wp:inline distT="0" distB="0" distL="0" distR="0" wp14:anchorId="604F5C2F" wp14:editId="5F906DFC">
+            <wp:extent cx="4305300" cy="571500"/>
+            <wp:effectExtent l="0" t="0" r="0" b="0"/>
+            <wp:docPr id="7" name="Afbeelding 7"/>
+            <wp:cNvGraphicFramePr>
+              <a:graphicFrameLocks xmlns:a="http://schemas.openxmlformats.org/drawingml/2006/main" noChangeAspect="1"/>
+            </wp:cNvGraphicFramePr>
+            <a:graphic xmlns:a="http://schemas.openxmlformats.org/drawingml/2006/main">
+              <a:graphicData uri="http://schemas.openxmlformats.org/drawingml/2006/picture">
+                <pic:pic xmlns:pic="http://schemas.openxmlformats.org/drawingml/2006/picture">
+                  <pic:nvPicPr>
+                    <pic:cNvPr id="1" name=""/>
+                    <pic:cNvPicPr/>
+                  </pic:nvPicPr>
+                  <pic:blipFill>
+                    <a:blip r:embed="rId10"/>
+                    <a:stretch>
+                      <a:fillRect/>
+                    </a:stretch>
+                  </pic:blipFill>
+                  <pic:spPr>
+                    <a:xfrm>
+                      <a:off x="0" y="0"/>
+                      <a:ext cx="4305300" cy="571500"/>
+                    </a:xfrm>
+                    <a:prstGeom prst="rect">
+                      <a:avLst/>
+                    </a:prstGeom>
+                  </pic:spPr>
+                </pic:pic>
+              </a:graphicData>
+            </a:graphic>
+          </wp:inline>
+        </w:drawing>
+      </w:r>
+    </w:p>
+    <w:p>
+      <w:pPr>
+        <w:rPr>
+          <w:lang w:val="en-US"/>
+        </w:rPr>
+      </w:pPr>
+      <w:r>
+        <w:rPr>
+          <w:noProof/>
+          <w:lang w:val="en-US"/>
+        </w:rPr>
+        <w:drawing>
+          <wp:inline distT="0" distB="0" distL="0" distR="0" wp14:anchorId="0AA9E357" wp14:editId="32832D44">
+            <wp:extent cx="5334000" cy="4000500"/>
+            <wp:effectExtent l="0" t="0" r="0" b="0"/>
+            <wp:docPr id="8" name="Afbeelding 8" descr="C:\Users\menee\Downloads\machine-learning-ex8\machine-learning-ex8\ex8\contourPlot.jpg"/>
+            <wp:cNvGraphicFramePr>
+              <a:graphicFrameLocks xmlns:a="http://schemas.openxmlformats.org/drawingml/2006/main" noChangeAspect="1"/>
+            </wp:cNvGraphicFramePr>
+            <a:graphic xmlns:a="http://schemas.openxmlformats.org/drawingml/2006/main">
+              <a:graphicData uri="http://schemas.openxmlformats.org/drawingml/2006/picture">
+                <pic:pic xmlns:pic="http://schemas.openxmlformats.org/drawingml/2006/picture">
+                  <pic:nvPicPr>
+                    <pic:cNvPr id="0" name="Picture 5" descr="C:\Users\menee\Downloads\machine-learning-ex8\machine-learning-ex8\ex8\contourPlot.jpg"/>
+                    <pic:cNvPicPr>
+                      <a:picLocks noChangeAspect="1" noChangeArrowheads="1"/>
+                    </pic:cNvPicPr>
+                  </pic:nvPicPr>
+                  <pic:blipFill>
+                    <a:blip r:embed="rId11">
+                      <a:extLst>
+                        <a:ext uri="{28A0092B-C50C-407E-A947-70E740481C1C}">
+                          <a14:useLocalDpi xmlns:a14="http://schemas.microsoft.com/office/drawing/2010/main" val="0"/>
+                        </a:ext>
+                      </a:extLst>
+                    </a:blip>
+                    <a:srcRect/>
+                    <a:stretch>
+                      <a:fillRect/>
+                    </a:stretch>
+                  </pic:blipFill>
+                  <pic:spPr bwMode="auto">
+                    <a:xfrm>
+                      <a:off x="0" y="0"/>
+                      <a:ext cx="5334000" cy="4000500"/>
+                    </a:xfrm>
+                    <a:prstGeom prst="rect">
+                      <a:avLst/>
+                    </a:prstGeom>
+                    <a:noFill/>
+                    <a:ln>
+                      <a:noFill/>
+                    </a:ln>
+                  </pic:spPr>
+                </pic:pic>
+              </a:graphicData>
+            </a:graphic>
+          </wp:inline>
+        </w:drawing>
+      </w:r>
+    </w:p>
+    <w:p>
+      <w:pPr>
+        <w:pStyle w:val="Kop2"/>
+        <w:rPr>
+          <w:lang w:val="en-US"/>
+        </w:rPr>
+      </w:pPr>
+      <w:r>
+        <w:rPr>
+          <w:lang w:val="en-US"/>
+        </w:rPr>
+        <w:t>Part three</w:t>
+      </w:r>
+    </w:p>
+    <w:p>
+      <w:pPr>
+        <w:rPr>
+          <w:lang w:val="en-US"/>
+        </w:rPr>
+      </w:pPr>
+      <w:r>
+        <w:rPr>
+          <w:lang w:val="en-US"/>
+        </w:rPr>
+        <w:t xml:space="preserve">We look for </w:t>
+      </w:r>
+      <w:r>
+        <w:rPr>
+          <w:lang w:val="en-US"/>
+        </w:rPr>
+        <w:t>best</w:t>
+      </w:r>
+      <w:r>
+        <w:rPr>
+          <w:lang w:val="en-US"/>
+        </w:rPr>
+        <w:t xml:space="preserve"> threshold to </w:t>
+      </w:r>
+      <w:r>
+        <w:rPr>
+          <w:lang w:val="en-US"/>
+        </w:rPr>
+        <w:t xml:space="preserve">differentiate the outliers, this means when the probability density is below the selected value of epsilon it is considered as an outlier. </w:t>
+      </w:r>
+      <w:r>
+        <w:rPr>
+          <w:lang w:val="en-US"/>
+        </w:rPr>
+        <w:br/>
+        <w:t xml:space="preserve">By looping trough the different values epsilon </w:t>
+      </w:r>
+      <w:proofErr w:type="gramStart"/>
+      <w:r>
+        <w:rPr>
+          <w:lang w:val="en-US"/>
+        </w:rPr>
+        <w:t>( starting</w:t>
+      </w:r>
+      <w:proofErr w:type="gramEnd"/>
+      <w:r>
+        <w:rPr>
+          <w:lang w:val="en-US"/>
+        </w:rPr>
+        <w:t xml:space="preserve"> with the lowest value for the probability density till the highest value for the probability density, moving in steps of (range of the probability density/1000) ). For each of these values the F1 score is calculated, incase of a better F1 score, the epsilon will be set as best epsilon. This loop will eventually reach the best value for epsilon. </w:t>
+      </w:r>
+    </w:p>
+    <w:p>
+      <w:r>
+        <w:t xml:space="preserve">Iets van die speciale </w:t>
       </w:r>
       <w:proofErr w:type="spellStart"/>
       <w:r>
-        <w:t>gaussian</w:t>
+        <w:t>s</w:t>
+      </w:r>
+      <w:r>
+        <w:t>um</w:t>
       </w:r>
       <w:proofErr w:type="spellEnd"/>
       <w:r>
         <w:t xml:space="preserve"> </w:t>
       </w:r>
-      <w:proofErr w:type="spellStart"/>
-      <w:r>
-        <w:t>disribution</w:t>
-      </w:r>
-      <w:proofErr w:type="spellEnd"/>
+      <w:proofErr w:type="gramStart"/>
+      <w:r>
+        <w:t>vermelden ?</w:t>
+      </w:r>
+      <w:proofErr w:type="gramEnd"/>
+      <w:r>
+        <w:t xml:space="preserve"> </w:t>
+      </w:r>
     </w:p>
     <w:p/>
     <w:p/>
-    <w:p/>
-    <w:p>
-      <w:r>
-        <w:t xml:space="preserve">Part </w:t>
-      </w:r>
-      <w:proofErr w:type="spellStart"/>
-      <w:r>
-        <w:t>two</w:t>
-      </w:r>
-      <w:proofErr w:type="spellEnd"/>
-      <w:r>
-        <w:t xml:space="preserve"> </w:t>
-      </w:r>
-    </w:p>
-    <w:p>
+    <w:p>
+      <w:pPr>
+        <w:rPr>
+          <w:lang w:val="en-US"/>
+        </w:rPr>
+      </w:pPr>
+      <w:r>
+        <w:rPr>
+          <w:lang w:val="en-US"/>
+        </w:rPr>
+        <w:t xml:space="preserve">As mentioned before, the probability density then is compared to this epsilon value. If the probability density is lower, the example is seen as an outlier. These outliers are circled in red. </w:t>
+      </w:r>
+    </w:p>
+    <w:p>
+      <w:pPr>
+        <w:rPr>
+          <w:lang w:val="en-US"/>
+        </w:rPr>
+      </w:pPr>
+      <w:r>
+        <w:rPr>
+          <w:noProof/>
+        </w:rPr>
+        <w:drawing>
+          <wp:inline distT="0" distB="0" distL="0" distR="0" wp14:anchorId="4BE1B1BE" wp14:editId="2C6CB67E">
+            <wp:extent cx="5334000" cy="4000500"/>
+            <wp:effectExtent l="0" t="0" r="0" b="0"/>
+            <wp:docPr id="9" name="Afbeelding 9" descr="C:\Users\menee\Downloads\machine-learning-ex8\machine-learning-ex8\ex8\contourPlotOutliers.jpg"/>
+            <wp:cNvGraphicFramePr>
+              <a:graphicFrameLocks xmlns:a="http://schemas.openxmlformats.org/drawingml/2006/main" noChangeAspect="1"/>
+            </wp:cNvGraphicFramePr>
+            <a:graphic xmlns:a="http://schemas.openxmlformats.org/drawingml/2006/main">
+              <a:graphicData uri="http://schemas.openxmlformats.org/drawingml/2006/picture">
+                <pic:pic xmlns:pic="http://schemas.openxmlformats.org/drawingml/2006/picture">
+                  <pic:nvPicPr>
+                    <pic:cNvPr id="0" name="Picture 6" descr="C:\Users\menee\Downloads\machine-learning-ex8\machine-learning-ex8\ex8\contourPlotOutliers.jpg"/>
+                    <pic:cNvPicPr>
+                      <a:picLocks noChangeAspect="1" noChangeArrowheads="1"/>
+                    </pic:cNvPicPr>
+                  </pic:nvPicPr>
+                  <pic:blipFill>
+                    <a:blip r:embed="rId12">
+                      <a:extLst>
+                        <a:ext uri="{28A0092B-C50C-407E-A947-70E740481C1C}">
+                          <a14:useLocalDpi xmlns:a14="http://schemas.microsoft.com/office/drawing/2010/main" val="0"/>
+                        </a:ext>
+                      </a:extLst>
+                    </a:blip>
+                    <a:srcRect/>
+                    <a:stretch>
+                      <a:fillRect/>
+                    </a:stretch>
+                  </pic:blipFill>
+                  <pic:spPr bwMode="auto">
+                    <a:xfrm>
+                      <a:off x="0" y="0"/>
+                      <a:ext cx="5334000" cy="4000500"/>
+                    </a:xfrm>
+                    <a:prstGeom prst="rect">
+                      <a:avLst/>
+                    </a:prstGeom>
+                    <a:noFill/>
+                    <a:ln>
+                      <a:noFill/>
+                    </a:ln>
+                  </pic:spPr>
+                </pic:pic>
+              </a:graphicData>
+            </a:graphic>
+          </wp:inline>
+        </w:drawing>
+      </w:r>
+    </w:p>
+    <w:p>
+      <w:pPr>
+        <w:rPr>
+          <w:lang w:val="en-US"/>
+        </w:rPr>
+      </w:pPr>
+    </w:p>
+    <w:p>
+      <w:pPr>
+        <w:rPr>
+          <w:lang w:val="en-US"/>
+        </w:rPr>
+      </w:pPr>
+    </w:p>
+    <w:p>
+      <w:pPr>
+        <w:rPr>
+          <w:lang w:val="en-US"/>
+        </w:rPr>
+      </w:pPr>
+    </w:p>
+    <w:p>
+      <w:pPr>
+        <w:rPr>
+          <w:lang w:val="en-US"/>
+        </w:rPr>
+      </w:pPr>
+    </w:p>
+    <w:p>
+      <w:pPr>
+        <w:pStyle w:val="Kop2"/>
+        <w:rPr>
+          <w:lang w:val="en-US"/>
+        </w:rPr>
+      </w:pPr>
+      <w:r>
+        <w:rPr>
+          <w:lang w:val="en-US"/>
+        </w:rPr>
+        <w:t xml:space="preserve">Part four </w:t>
+      </w:r>
+    </w:p>
+    <w:p>
+      <w:pPr>
+        <w:rPr>
+          <w:lang w:val="en-US"/>
+        </w:rPr>
+      </w:pPr>
+      <w:r>
+        <w:rPr>
+          <w:lang w:val="en-US"/>
+        </w:rPr>
+        <w:t xml:space="preserve">The code developed in previous parts of the assignment is now applied to a harder problem. In this dataset, the </w:t>
+      </w:r>
+      <w:r>
+        <w:rPr>
+          <w:lang w:val="en-US"/>
+        </w:rPr>
+        <w:t xml:space="preserve">examples are described by 11 different features. </w:t>
+      </w:r>
+    </w:p>
+    <w:p>
+      <w:pPr>
+        <w:rPr>
+          <w:lang w:val="en-US"/>
+        </w:rPr>
+      </w:pPr>
+    </w:p>
+    <w:p>
+      <w:pPr>
+        <w:rPr>
+          <w:lang w:val="en-US"/>
+        </w:rPr>
+      </w:pPr>
+    </w:p>
+    <w:p>
+      <w:pPr>
+        <w:rPr>
+          <w:lang w:val="en-US"/>
+        </w:rPr>
+      </w:pPr>
+    </w:p>
+    <w:p>
+      <w:pPr>
+        <w:rPr>
+          <w:lang w:val="en-US"/>
+        </w:rPr>
+      </w:pPr>
+    </w:p>
+    <w:p>
+      <w:pPr>
+        <w:rPr>
+          <w:lang w:val="en-US"/>
+        </w:rPr>
+      </w:pPr>
+    </w:p>
+    <w:p>
+      <w:pPr>
+        <w:rPr>
+          <w:lang w:val="en-US"/>
+        </w:rPr>
+      </w:pPr>
+    </w:p>
+    <w:p>
+      <w:pPr>
+        <w:rPr>
+          <w:lang w:val="en-US"/>
+        </w:rPr>
+      </w:pPr>
+    </w:p>
+    <w:p>
+      <w:pPr>
+        <w:pStyle w:val="Kop1"/>
+        <w:rPr>
+          <w:lang w:val="en-US"/>
+        </w:rPr>
+      </w:pPr>
+      <w:r>
+        <w:rPr>
+          <w:lang w:val="en-US"/>
+        </w:rPr>
+        <w:lastRenderedPageBreak/>
+        <w:t xml:space="preserve">Collaborative filtering: </w:t>
+      </w:r>
       <w:bookmarkStart w:id="0" w:name="_GoBack"/>
       <w:bookmarkEnd w:id="0"/>
-    </w:p>
-    <w:p/>
-    <w:p/>
-    <w:p/>
-    <w:p/>
-    <w:p/>
-    <w:p/>
-    <w:p/>
-    <w:p/>
-    <w:p/>
-    <w:p/>
-    <w:p/>
-    <w:p/>
-    <w:p/>
-    <w:p/>
-    <w:p/>
-    <w:p/>
-    <w:p/>
-    <w:p/>
-    <w:p/>
-    <w:p/>
-    <w:p/>
-    <w:p/>
-    <w:p/>
-    <w:p/>
-    <w:p/>
-    <w:p/>
-    <w:p/>
-    <w:p/>
-    <w:p/>
-    <w:p/>
+      <w:r>
+        <w:rPr>
+          <w:lang w:val="en-US"/>
+        </w:rPr>
+        <w:t>Recommender System</w:t>
+      </w:r>
+    </w:p>
+    <w:p>
+      <w:pPr>
+        <w:rPr>
+          <w:lang w:val="en-US"/>
+        </w:rPr>
+      </w:pPr>
+    </w:p>
+    <w:p>
+      <w:pPr>
+        <w:rPr>
+          <w:lang w:val="en-US"/>
+        </w:rPr>
+      </w:pPr>
+    </w:p>
+    <w:p>
+      <w:pPr>
+        <w:rPr>
+          <w:lang w:val="en-US"/>
+        </w:rPr>
+      </w:pPr>
+    </w:p>
     <w:sectPr>
       <w:pgSz w:w="11906" w:h="16838"/>
       <w:pgMar w:top="1417" w:right="1417" w:bottom="1417" w:left="1417" w:header="708" w:footer="708" w:gutter="0"/>
+      <w:pgNumType w:start="0"/>
       <w:cols w:space="708"/>
+      <w:titlePg/>
       <w:docGrid w:linePitch="360"/>
     </w:sectPr>
   </w:body>
@@ -515,10 +2085,52 @@
     <w:name w:val="Normal"/>
     <w:qFormat/>
   </w:style>
+  <w:style w:type="paragraph" w:styleId="Kop1">
+    <w:name w:val="heading 1"/>
+    <w:basedOn w:val="Standaard"/>
+    <w:next w:val="Standaard"/>
+    <w:link w:val="Kop1Char"/>
+    <w:uiPriority w:val="9"/>
+    <w:qFormat/>
+    <w:rsid w:val="00CA0F26"/>
+    <w:pPr>
+      <w:keepNext/>
+      <w:keepLines/>
+      <w:spacing w:before="240" w:after="0"/>
+      <w:outlineLvl w:val="0"/>
+    </w:pPr>
+    <w:rPr>
+      <w:rFonts w:asciiTheme="majorHAnsi" w:eastAsiaTheme="majorEastAsia" w:hAnsiTheme="majorHAnsi" w:cstheme="majorBidi"/>
+      <w:color w:val="2F5496" w:themeColor="accent1" w:themeShade="BF"/>
+      <w:sz w:val="32"/>
+      <w:szCs w:val="32"/>
+    </w:rPr>
+  </w:style>
+  <w:style w:type="paragraph" w:styleId="Kop2">
+    <w:name w:val="heading 2"/>
+    <w:basedOn w:val="Standaard"/>
+    <w:next w:val="Standaard"/>
+    <w:link w:val="Kop2Char"/>
+    <w:uiPriority w:val="9"/>
+    <w:unhideWhenUsed/>
+    <w:qFormat/>
+    <w:rsid w:val="007F4105"/>
+    <w:pPr>
+      <w:keepNext/>
+      <w:keepLines/>
+      <w:spacing w:before="40" w:after="0"/>
+      <w:outlineLvl w:val="1"/>
+    </w:pPr>
+    <w:rPr>
+      <w:rFonts w:asciiTheme="majorHAnsi" w:eastAsiaTheme="majorEastAsia" w:hAnsiTheme="majorHAnsi" w:cstheme="majorBidi"/>
+      <w:color w:val="2F5496" w:themeColor="accent1" w:themeShade="BF"/>
+      <w:sz w:val="26"/>
+      <w:szCs w:val="26"/>
+    </w:rPr>
+  </w:style>
   <w:style w:type="character" w:default="1" w:styleId="Standaardalinea-lettertype">
     <w:name w:val="Default Paragraph Font"/>
     <w:uiPriority w:val="1"/>
-    <w:semiHidden/>
     <w:unhideWhenUsed/>
   </w:style>
   <w:style w:type="table" w:default="1" w:styleId="Standaardtabel">
@@ -541,6 +2153,117 @@
     <w:uiPriority w:val="99"/>
     <w:semiHidden/>
     <w:unhideWhenUsed/>
+  </w:style>
+  <w:style w:type="character" w:customStyle="1" w:styleId="Kop1Char">
+    <w:name w:val="Kop 1 Char"/>
+    <w:basedOn w:val="Standaardalinea-lettertype"/>
+    <w:link w:val="Kop1"/>
+    <w:uiPriority w:val="9"/>
+    <w:rsid w:val="00CA0F26"/>
+    <w:rPr>
+      <w:rFonts w:asciiTheme="majorHAnsi" w:eastAsiaTheme="majorEastAsia" w:hAnsiTheme="majorHAnsi" w:cstheme="majorBidi"/>
+      <w:color w:val="2F5496" w:themeColor="accent1" w:themeShade="BF"/>
+      <w:sz w:val="32"/>
+      <w:szCs w:val="32"/>
+    </w:rPr>
+  </w:style>
+  <w:style w:type="character" w:customStyle="1" w:styleId="fontstyle01">
+    <w:name w:val="fontstyle01"/>
+    <w:basedOn w:val="Standaardalinea-lettertype"/>
+    <w:rsid w:val="00366BC9"/>
+    <w:rPr>
+      <w:rFonts w:ascii="CMSY10" w:hAnsi="CMSY10" w:hint="default"/>
+      <w:b w:val="0"/>
+      <w:bCs w:val="0"/>
+      <w:i/>
+      <w:iCs/>
+      <w:color w:val="000000"/>
+      <w:sz w:val="24"/>
+      <w:szCs w:val="24"/>
+    </w:rPr>
+  </w:style>
+  <w:style w:type="character" w:customStyle="1" w:styleId="fontstyle11">
+    <w:name w:val="fontstyle11"/>
+    <w:basedOn w:val="Standaardalinea-lettertype"/>
+    <w:rsid w:val="00366BC9"/>
+    <w:rPr>
+      <w:rFonts w:ascii="CMMI12" w:hAnsi="CMMI12" w:hint="default"/>
+      <w:b w:val="0"/>
+      <w:bCs w:val="0"/>
+      <w:i/>
+      <w:iCs/>
+      <w:color w:val="000000"/>
+      <w:sz w:val="24"/>
+      <w:szCs w:val="24"/>
+    </w:rPr>
+  </w:style>
+  <w:style w:type="character" w:customStyle="1" w:styleId="fontstyle21">
+    <w:name w:val="fontstyle21"/>
+    <w:basedOn w:val="Standaardalinea-lettertype"/>
+    <w:rsid w:val="00366BC9"/>
+    <w:rPr>
+      <w:rFonts w:ascii="CMR8" w:hAnsi="CMR8" w:hint="default"/>
+      <w:b w:val="0"/>
+      <w:bCs w:val="0"/>
+      <w:i w:val="0"/>
+      <w:iCs w:val="0"/>
+      <w:color w:val="000000"/>
+      <w:sz w:val="16"/>
+      <w:szCs w:val="16"/>
+    </w:rPr>
+  </w:style>
+  <w:style w:type="character" w:customStyle="1" w:styleId="fontstyle41">
+    <w:name w:val="fontstyle41"/>
+    <w:basedOn w:val="Standaardalinea-lettertype"/>
+    <w:rsid w:val="00366BC9"/>
+    <w:rPr>
+      <w:rFonts w:ascii="CMMI8" w:hAnsi="CMMI8" w:hint="default"/>
+      <w:b w:val="0"/>
+      <w:bCs w:val="0"/>
+      <w:i/>
+      <w:iCs/>
+      <w:color w:val="000000"/>
+      <w:sz w:val="16"/>
+      <w:szCs w:val="16"/>
+    </w:rPr>
+  </w:style>
+  <w:style w:type="character" w:customStyle="1" w:styleId="Kop2Char">
+    <w:name w:val="Kop 2 Char"/>
+    <w:basedOn w:val="Standaardalinea-lettertype"/>
+    <w:link w:val="Kop2"/>
+    <w:uiPriority w:val="9"/>
+    <w:rsid w:val="007F4105"/>
+    <w:rPr>
+      <w:rFonts w:asciiTheme="majorHAnsi" w:eastAsiaTheme="majorEastAsia" w:hAnsiTheme="majorHAnsi" w:cstheme="majorBidi"/>
+      <w:color w:val="2F5496" w:themeColor="accent1" w:themeShade="BF"/>
+      <w:sz w:val="26"/>
+      <w:szCs w:val="26"/>
+    </w:rPr>
+  </w:style>
+  <w:style w:type="paragraph" w:styleId="Geenafstand">
+    <w:name w:val="No Spacing"/>
+    <w:link w:val="GeenafstandChar"/>
+    <w:uiPriority w:val="1"/>
+    <w:qFormat/>
+    <w:rsid w:val="008D345B"/>
+    <w:pPr>
+      <w:spacing w:after="0" w:line="240" w:lineRule="auto"/>
+    </w:pPr>
+    <w:rPr>
+      <w:rFonts w:eastAsiaTheme="minorEastAsia"/>
+      <w:lang w:eastAsia="nl-BE"/>
+    </w:rPr>
+  </w:style>
+  <w:style w:type="character" w:customStyle="1" w:styleId="GeenafstandChar">
+    <w:name w:val="Geen afstand Char"/>
+    <w:basedOn w:val="Standaardalinea-lettertype"/>
+    <w:link w:val="Geenafstand"/>
+    <w:uiPriority w:val="1"/>
+    <w:rsid w:val="008D345B"/>
+    <w:rPr>
+      <w:rFonts w:eastAsiaTheme="minorEastAsia"/>
+      <w:lang w:eastAsia="nl-BE"/>
+    </w:rPr>
   </w:style>
 </w:styles>
 </file>

</xml_diff>